<commit_message>
Começando a tela de animais
</commit_message>
<xml_diff>
--- a/Caso de uso detalhado cadastrar animal.docx
+++ b/Caso de uso detalhado cadastrar animal.docx
@@ -225,8 +225,6 @@
         </w:rPr>
         <w:t>Funcionário</w:t>
       </w:r>
-      <w:bookmarkStart w:id="0" w:name="_GoBack"/>
-      <w:bookmarkEnd w:id="0"/>
       <w:r>
         <w:rPr>
           <w:rFonts w:ascii="Verdana" w:hAnsi="Verdana"/>
@@ -328,25 +326,21 @@
         <w:rPr>
           <w:rFonts w:ascii="Verdana" w:hAnsi="Verdana"/>
         </w:rPr>
-        <w:t xml:space="preserve">Cliente chega </w:t>
-      </w:r>
-      <w:r>
-        <w:rPr>
-          <w:rFonts w:ascii="Verdana" w:hAnsi="Verdana"/>
-        </w:rPr>
-        <w:t>ao</w:t>
-      </w:r>
-      <w:r>
-        <w:rPr>
-          <w:rFonts w:ascii="Verdana" w:hAnsi="Verdana"/>
-        </w:rPr>
-        <w:t xml:space="preserve"> caixa e solicita a compra de um produto ou um serviço do pet shop</w:t>
-      </w:r>
-      <w:r>
-        <w:rPr>
-          <w:rFonts w:ascii="Verdana" w:hAnsi="Verdana"/>
-        </w:rPr>
-        <w:t xml:space="preserve"> para seu animal</w:t>
+        <w:t xml:space="preserve">Cliente </w:t>
+      </w:r>
+      <w:r>
+        <w:rPr>
+          <w:rFonts w:ascii="Verdana" w:hAnsi="Verdana"/>
+        </w:rPr>
+        <w:t>solicita o cadastramento do</w:t>
+      </w:r>
+      <w:bookmarkStart w:id="0" w:name="_GoBack"/>
+      <w:bookmarkEnd w:id="0"/>
+      <w:r>
+        <w:rPr>
+          <w:rFonts w:ascii="Verdana" w:hAnsi="Verdana"/>
+        </w:rPr>
+        <w:t xml:space="preserve"> seu animal</w:t>
       </w:r>
       <w:r>
         <w:rPr>
@@ -794,14 +788,7 @@
           <w:rFonts w:ascii="Verdana" w:hAnsi="Verdana"/>
           <w:b/>
         </w:rPr>
-        <w:t xml:space="preserve">Fluxo de Exceção </w:t>
-      </w:r>
-      <w:r>
-        <w:rPr>
-          <w:rFonts w:ascii="Verdana" w:hAnsi="Verdana"/>
-          <w:b/>
-        </w:rPr>
-        <w:t>–</w:t>
+        <w:t>Fluxo de Exceção –</w:t>
       </w:r>
       <w:r>
         <w:rPr>
@@ -848,6 +835,41 @@
           <w:rFonts w:ascii="Verdana" w:hAnsi="Verdana"/>
         </w:rPr>
         <w:t>)”.</w:t>
+      </w:r>
+    </w:p>
+    <w:p>
+      <w:pPr>
+        <w:rPr>
+          <w:rFonts w:ascii="Verdana" w:hAnsi="Verdana"/>
+          <w:b/>
+        </w:rPr>
+      </w:pPr>
+      <w:r>
+        <w:rPr>
+          <w:rFonts w:ascii="Verdana" w:hAnsi="Verdana"/>
+          <w:b/>
+        </w:rPr>
+        <w:t xml:space="preserve">Fluxo </w:t>
+      </w:r>
+      <w:r>
+        <w:rPr>
+          <w:rFonts w:ascii="Verdana" w:hAnsi="Verdana"/>
+          <w:b/>
+        </w:rPr>
+        <w:t>exceção – violação da RN07:</w:t>
+      </w:r>
+    </w:p>
+    <w:p>
+      <w:pPr>
+        <w:rPr>
+          <w:rFonts w:ascii="Verdana" w:hAnsi="Verdana"/>
+        </w:rPr>
+      </w:pPr>
+      <w:r>
+        <w:rPr>
+          <w:rFonts w:ascii="Verdana" w:hAnsi="Verdana"/>
+        </w:rPr>
+        <w:t>“Desculpe, mas existe cliente já está cadastrado com esses dados”.</w:t>
       </w:r>
     </w:p>
     <w:p>
@@ -907,13 +929,19 @@
         <w:rPr>
           <w:rFonts w:ascii="Verdana" w:hAnsi="Verdana"/>
         </w:rPr>
-        <w:t>RN02 e</w:t>
-      </w:r>
-      <w:r>
-        <w:rPr>
-          <w:rFonts w:ascii="Verdana" w:hAnsi="Verdana"/>
-        </w:rPr>
-        <w:t xml:space="preserve"> RN03</w:t>
+        <w:t xml:space="preserve">RN02, </w:t>
+      </w:r>
+      <w:r>
+        <w:rPr>
+          <w:rFonts w:ascii="Verdana" w:hAnsi="Verdana"/>
+        </w:rPr>
+        <w:t>RN03</w:t>
+      </w:r>
+      <w:r>
+        <w:rPr>
+          <w:rFonts w:ascii="Verdana" w:hAnsi="Verdana"/>
+        </w:rPr>
+        <w:t xml:space="preserve"> e RN07</w:t>
       </w:r>
       <w:r>
         <w:rPr>
@@ -2291,7 +2319,7 @@
 </file>
 
 <file path=customXml/itemProps1.xml><?xml version="1.0" encoding="utf-8"?>
-<ds:datastoreItem xmlns:ds="http://schemas.openxmlformats.org/officeDocument/2006/customXml" ds:itemID="{EF87279E-40F2-4E8B-ACC1-2F25B0832700}">
+<ds:datastoreItem xmlns:ds="http://schemas.openxmlformats.org/officeDocument/2006/customXml" ds:itemID="{CAC58ED0-F0B6-4528-8BBC-3DCF7BBE6678}">
   <ds:schemaRefs>
     <ds:schemaRef ds:uri="http://schemas.openxmlformats.org/officeDocument/2006/bibliography"/>
   </ds:schemaRefs>

</xml_diff>